<commit_message>
Uploading a better resume
</commit_message>
<xml_diff>
--- a/resume/Cover Letter - Showbie.docx
+++ b/resume/Cover Letter - Showbie.docx
@@ -16,7 +16,33 @@
           <w:sz w:val="24"/>
           <w:szCs w:val="24"/>
         </w:rPr>
-        <w:t>February 23, 2020</w:t>
+        <w:t>March</w:t>
+      </w:r>
+      <w:r>
+        <w:rPr>
+          <w:rFonts w:ascii="Gisha" w:hAnsi="Gisha" w:cs="Gisha"/>
+          <w:sz w:val="24"/>
+          <w:szCs w:val="24"/>
+        </w:rPr>
+        <w:t xml:space="preserve"> </w:t>
+      </w:r>
+      <w:r>
+        <w:rPr>
+          <w:rFonts w:ascii="Gisha" w:hAnsi="Gisha" w:cs="Gisha"/>
+          <w:sz w:val="24"/>
+          <w:szCs w:val="24"/>
+        </w:rPr>
+        <w:t>6</w:t>
+      </w:r>
+      <w:bookmarkStart w:id="0" w:name="_GoBack"/>
+      <w:bookmarkEnd w:id="0"/>
+      <w:r>
+        <w:rPr>
+          <w:rFonts w:ascii="Gisha" w:hAnsi="Gisha" w:cs="Gisha"/>
+          <w:sz w:val="24"/>
+          <w:szCs w:val="24"/>
+        </w:rPr>
+        <w:t>, 2020</w:t>
       </w:r>
     </w:p>
     <w:p>
@@ -148,11 +174,19 @@
       </w:pPr>
       <w:r>
         <w:rPr>
-          <w:rFonts w:ascii="Gisha" w:hAnsi="Gisha" w:cs="Gisha" w:hint="cs"/>
-          <w:sz w:val="24"/>
-          <w:szCs w:val="24"/>
-        </w:rPr>
-        <w:t>Dear Hiring Manager,</w:t>
+          <w:rFonts w:ascii="Gisha" w:hAnsi="Gisha" w:cs="Gisha"/>
+          <w:sz w:val="24"/>
+          <w:szCs w:val="24"/>
+        </w:rPr>
+        <w:t>To Whom It May Concern</w:t>
+      </w:r>
+      <w:r>
+        <w:rPr>
+          <w:rFonts w:ascii="Gisha" w:hAnsi="Gisha" w:cs="Gisha" w:hint="cs"/>
+          <w:sz w:val="24"/>
+          <w:szCs w:val="24"/>
+        </w:rPr>
+        <w:t>,</w:t>
       </w:r>
     </w:p>
     <w:p>
@@ -177,10 +211,24 @@
           <w:sz w:val="24"/>
           <w:szCs w:val="24"/>
         </w:rPr>
-        <w:t xml:space="preserve">interested in </w:t>
-      </w:r>
-      <w:bookmarkStart w:id="0" w:name="_GoBack"/>
-      <w:proofErr w:type="spellStart"/>
+        <w:t>interested in</w:t>
+      </w:r>
+      <w:r>
+        <w:rPr>
+          <w:rFonts w:ascii="Gisha" w:hAnsi="Gisha" w:cs="Gisha"/>
+          <w:sz w:val="24"/>
+          <w:szCs w:val="24"/>
+        </w:rPr>
+        <w:t xml:space="preserve"> applying for</w:t>
+      </w:r>
+      <w:r>
+        <w:rPr>
+          <w:rFonts w:ascii="Gisha" w:hAnsi="Gisha" w:cs="Gisha" w:hint="cs"/>
+          <w:sz w:val="24"/>
+          <w:szCs w:val="24"/>
+        </w:rPr>
+        <w:t xml:space="preserve"> </w:t>
+      </w:r>
       <w:r>
         <w:rPr>
           <w:rFonts w:ascii="Gisha" w:hAnsi="Gisha" w:cs="Gisha"/>
@@ -189,23 +237,13 @@
         </w:rPr>
         <w:t>Showbie’s</w:t>
       </w:r>
-      <w:proofErr w:type="spellEnd"/>
-      <w:r>
-        <w:rPr>
-          <w:rFonts w:ascii="Gisha" w:hAnsi="Gisha" w:cs="Gisha" w:hint="cs"/>
-          <w:sz w:val="24"/>
-          <w:szCs w:val="24"/>
-        </w:rPr>
-        <w:t xml:space="preserve"> </w:t>
-      </w:r>
-      <w:bookmarkEnd w:id="0"/>
-      <w:r>
-        <w:rPr>
-          <w:rFonts w:ascii="Gisha" w:hAnsi="Gisha" w:cs="Gisha" w:hint="cs"/>
-          <w:sz w:val="24"/>
-          <w:szCs w:val="24"/>
-        </w:rPr>
-        <w:t xml:space="preserve">Software </w:t>
+      <w:r>
+        <w:rPr>
+          <w:rFonts w:ascii="Gisha" w:hAnsi="Gisha" w:cs="Gisha" w:hint="cs"/>
+          <w:sz w:val="24"/>
+          <w:szCs w:val="24"/>
+        </w:rPr>
+        <w:t xml:space="preserve"> Software </w:t>
       </w:r>
       <w:r>
         <w:rPr>
@@ -269,7 +307,23 @@
           <w:sz w:val="24"/>
           <w:szCs w:val="24"/>
         </w:rPr>
-        <w:t>. I enjoy working on challenging problems and creating useful and tested solutions.</w:t>
+        <w:t xml:space="preserve">. I enjoy working on challenging problems and </w:t>
+      </w:r>
+      <w:r>
+        <w:rPr>
+          <w:rFonts w:ascii="Gisha" w:hAnsi="Gisha" w:cs="Gisha"/>
+          <w:sz w:val="24"/>
+          <w:szCs w:val="24"/>
+        </w:rPr>
+        <w:t>developing</w:t>
+      </w:r>
+      <w:r>
+        <w:rPr>
+          <w:rFonts w:ascii="Gisha" w:hAnsi="Gisha" w:cs="Gisha" w:hint="cs"/>
+          <w:sz w:val="24"/>
+          <w:szCs w:val="24"/>
+        </w:rPr>
+        <w:t xml:space="preserve"> useful and tested solutions.</w:t>
       </w:r>
     </w:p>
     <w:p>
@@ -347,25 +401,89 @@
           <w:sz w:val="24"/>
           <w:szCs w:val="24"/>
         </w:rPr>
-        <w:t xml:space="preserve">, and creating a web application game using the MongoDB, Express, React and Nodejs. In addition, I participated in the </w:t>
-      </w:r>
-      <w:proofErr w:type="spellStart"/>
-      <w:r>
-        <w:rPr>
-          <w:rFonts w:ascii="Gisha" w:hAnsi="Gisha" w:cs="Gisha"/>
-          <w:sz w:val="24"/>
-          <w:szCs w:val="24"/>
-        </w:rPr>
-        <w:t>CalgaryHacks</w:t>
-      </w:r>
-      <w:proofErr w:type="spellEnd"/>
-      <w:r>
-        <w:rPr>
-          <w:rFonts w:ascii="Gisha" w:hAnsi="Gisha" w:cs="Gisha"/>
-          <w:sz w:val="24"/>
-          <w:szCs w:val="24"/>
-        </w:rPr>
-        <w:t xml:space="preserve"> 2020 hackathon in which my group built an ML Algorithm application where we used React Native to create the front-end. For the project, we initially used AWS Amplify and S3, however we moved away from AWS services. </w:t>
+        <w:t xml:space="preserve">, and creating a web application game using the MongoDB, Express, React and Nodejs. In addition, I participated in the CalgaryHacks 2020 hackathon in which my group built </w:t>
+      </w:r>
+      <w:proofErr w:type="gramStart"/>
+      <w:r>
+        <w:rPr>
+          <w:rFonts w:ascii="Gisha" w:hAnsi="Gisha" w:cs="Gisha"/>
+          <w:sz w:val="24"/>
+          <w:szCs w:val="24"/>
+        </w:rPr>
+        <w:t>an</w:t>
+      </w:r>
+      <w:proofErr w:type="gramEnd"/>
+      <w:r>
+        <w:rPr>
+          <w:rFonts w:ascii="Gisha" w:hAnsi="Gisha" w:cs="Gisha"/>
+          <w:sz w:val="24"/>
+          <w:szCs w:val="24"/>
+        </w:rPr>
+        <w:t xml:space="preserve"> </w:t>
+      </w:r>
+      <w:r>
+        <w:rPr>
+          <w:rFonts w:ascii="Gisha" w:hAnsi="Gisha" w:cs="Gisha"/>
+          <w:sz w:val="24"/>
+          <w:szCs w:val="24"/>
+        </w:rPr>
+        <w:t>Machine Learning (</w:t>
+      </w:r>
+      <w:r>
+        <w:rPr>
+          <w:rFonts w:ascii="Gisha" w:hAnsi="Gisha" w:cs="Gisha"/>
+          <w:sz w:val="24"/>
+          <w:szCs w:val="24"/>
+        </w:rPr>
+        <w:t>ML</w:t>
+      </w:r>
+      <w:r>
+        <w:rPr>
+          <w:rFonts w:ascii="Gisha" w:hAnsi="Gisha" w:cs="Gisha"/>
+          <w:sz w:val="24"/>
+          <w:szCs w:val="24"/>
+        </w:rPr>
+        <w:t>)</w:t>
+      </w:r>
+      <w:r>
+        <w:rPr>
+          <w:rFonts w:ascii="Gisha" w:hAnsi="Gisha" w:cs="Gisha"/>
+          <w:sz w:val="24"/>
+          <w:szCs w:val="24"/>
+        </w:rPr>
+        <w:t xml:space="preserve"> Algorithm application where we used React Native to create the front-end. For the </w:t>
+      </w:r>
+      <w:r>
+        <w:rPr>
+          <w:rFonts w:ascii="Gisha" w:hAnsi="Gisha" w:cs="Gisha"/>
+          <w:sz w:val="24"/>
+          <w:szCs w:val="24"/>
+        </w:rPr>
+        <w:t>hackathon</w:t>
+      </w:r>
+      <w:r>
+        <w:rPr>
+          <w:rFonts w:ascii="Gisha" w:hAnsi="Gisha" w:cs="Gisha"/>
+          <w:sz w:val="24"/>
+          <w:szCs w:val="24"/>
+        </w:rPr>
+        <w:t>, we initially used AWS Amplify and S3, however we moved away from AWS services</w:t>
+      </w:r>
+      <w:r>
+        <w:rPr>
+          <w:rFonts w:ascii="Gisha" w:hAnsi="Gisha" w:cs="Gisha"/>
+          <w:sz w:val="24"/>
+          <w:szCs w:val="24"/>
+        </w:rPr>
+        <w:t xml:space="preserve"> towards the end</w:t>
+      </w:r>
+      <w:r>
+        <w:rPr>
+          <w:rFonts w:ascii="Gisha" w:hAnsi="Gisha" w:cs="Gisha"/>
+          <w:sz w:val="24"/>
+          <w:szCs w:val="24"/>
+        </w:rPr>
+        <w:t xml:space="preserve">. </w:t>
       </w:r>
       <w:r>
         <w:rPr>
@@ -390,7 +508,23 @@
           <w:sz w:val="24"/>
           <w:szCs w:val="24"/>
         </w:rPr>
-        <w:t>I would bring to any position first-rate communication skills, an enjoyable personality and a commitment to learning with your support and mentorship to apply knowledge effectively</w:t>
+        <w:t xml:space="preserve">I would bring to </w:t>
+      </w:r>
+      <w:r>
+        <w:rPr>
+          <w:rFonts w:ascii="Gisha" w:hAnsi="Gisha" w:cs="Gisha"/>
+          <w:sz w:val="24"/>
+          <w:szCs w:val="24"/>
+        </w:rPr>
+        <w:t>this</w:t>
+      </w:r>
+      <w:r>
+        <w:rPr>
+          <w:rFonts w:ascii="Gisha" w:hAnsi="Gisha" w:cs="Gisha" w:hint="cs"/>
+          <w:sz w:val="24"/>
+          <w:szCs w:val="24"/>
+        </w:rPr>
+        <w:t xml:space="preserve"> position first-rate communication skills, an enjoyable personality and a commitment to learning with your support and mentorship to apply knowledge effectively</w:t>
       </w:r>
       <w:r>
         <w:rPr>
@@ -449,7 +583,23 @@
           <w:sz w:val="24"/>
           <w:szCs w:val="24"/>
         </w:rPr>
-        <w:t xml:space="preserve"> full of my projects that details my projects and experiences in software engineering. I can be reached anytime via </w:t>
+        <w:t xml:space="preserve"> that details my projects and experiences in software engineering</w:t>
+      </w:r>
+      <w:r>
+        <w:rPr>
+          <w:rFonts w:ascii="Gisha" w:hAnsi="Gisha" w:cs="Gisha"/>
+          <w:sz w:val="24"/>
+          <w:szCs w:val="24"/>
+        </w:rPr>
+        <w:t xml:space="preserve"> and full-stack development</w:t>
+      </w:r>
+      <w:r>
+        <w:rPr>
+          <w:rFonts w:ascii="Gisha" w:hAnsi="Gisha" w:cs="Gisha" w:hint="cs"/>
+          <w:sz w:val="24"/>
+          <w:szCs w:val="24"/>
+        </w:rPr>
+        <w:t xml:space="preserve">. I can be reached anytime via </w:t>
       </w:r>
       <w:r>
         <w:rPr>

</xml_diff>